<commit_message>
SASL:   Some files changed SoftArt:   BUG FIX: Rasterizer bug when clipper available.
</commit_message>
<xml_diff>
--- a/sasl/doc/user_guide/SoftArt Shader Language Specification.docx
+++ b/sasl/doc/user_guide/SoftArt Shader Language Specification.docx
@@ -204,9 +204,6 @@
                           </w:rPr>
                           <w:alias w:val="副标题"/>
                           <w:id w:val="1906139"/>
-                          <w:placeholder>
-                            <w:docPart w:val="A84132C8368C47C383970681DB49F59E"/>
-                          </w:placeholder>
                           <w:showingPlcHdr/>
                           <w:dataBinding w:prefixMappings="xmlns:ns0='http://schemas.openxmlformats.org/package/2006/metadata/core-properties' xmlns:ns1='http://purl.org/dc/elements/1.1/'" w:xpath="/ns0:coreProperties[1]/ns1:subject[1]" w:storeItemID="{6C3C8BC8-F283-45AE-878A-BAB7291924A1}"/>
                           <w:text/>
@@ -269,9 +266,6 @@
                           </w:rPr>
                           <w:alias w:val="作者"/>
                           <w:id w:val="1906140"/>
-                          <w:placeholder>
-                            <w:docPart w:val="DA317CFCB2DE4BB7A78CEAFB490EEC14"/>
-                          </w:placeholder>
                           <w:dataBinding w:prefixMappings="xmlns:ns0='http://schemas.openxmlformats.org/package/2006/metadata/core-properties' xmlns:ns1='http://purl.org/dc/elements/1.1/'" w:xpath="/ns0:coreProperties[1]/ns1:creator[1]" w:storeItemID="{6C3C8BC8-F283-45AE-878A-BAB7291924A1}"/>
                           <w:text/>
                         </w:sdtPr>
@@ -367,38 +361,37 @@
       <w:pPr>
         <w:pStyle w:val="Issue"/>
         <w:rPr>
+          <w:lang w:eastAsia="zh-CN"/>
+        </w:rPr>
+      </w:pPr>
+      <w:r>
+        <w:t xml:space="preserve">© </w:t>
+      </w:r>
+      <w:r>
+        <w:rPr>
           <w:rFonts w:hint="eastAsia"/>
           <w:lang w:eastAsia="zh-CN"/>
         </w:rPr>
-      </w:pPr>
-      <w:r>
-        <w:t xml:space="preserve">© </w:t>
+        <w:t>2007</w:t>
+      </w:r>
+      <w:r>
+        <w:t>-20</w:t>
       </w:r>
       <w:r>
         <w:rPr>
           <w:rFonts w:hint="eastAsia"/>
           <w:lang w:eastAsia="zh-CN"/>
         </w:rPr>
-        <w:t>2007</w:t>
-      </w:r>
-      <w:r>
-        <w:t>-20</w:t>
+        <w:t>10</w:t>
+      </w:r>
+      <w:r>
+        <w:t xml:space="preserve">. </w:t>
       </w:r>
       <w:r>
         <w:rPr>
           <w:rFonts w:hint="eastAsia"/>
           <w:lang w:eastAsia="zh-CN"/>
         </w:rPr>
-        <w:t>10</w:t>
-      </w:r>
-      <w:r>
-        <w:t xml:space="preserve">. </w:t>
-      </w:r>
-      <w:r>
-        <w:rPr>
-          <w:rFonts w:hint="eastAsia"/>
-          <w:lang w:eastAsia="zh-CN"/>
-        </w:rPr>
         <w:t xml:space="preserve">SoftArt Development Group. </w:t>
       </w:r>
       <w:r>
@@ -409,7 +402,6 @@
       <w:pPr>
         <w:pStyle w:val="Issue"/>
         <w:rPr>
-          <w:rFonts w:hint="eastAsia"/>
           <w:lang w:eastAsia="zh-CN"/>
         </w:rPr>
       </w:pPr>
@@ -433,19 +425,16 @@
           <w:ilvl w:val="0"/>
           <w:numId w:val="5"/>
         </w:numPr>
-        <w:tabs>
-          <w:tab w:val="clear" w:pos="360"/>
-        </w:tabs>
-        <w:rPr>
-          <w:rFonts w:hint="eastAsia"/>
-        </w:rPr>
-      </w:pPr>
-      <w:r>
-        <w:rPr>
-          <w:rFonts w:hint="eastAsia"/>
+        <w:rPr>
+          <w:rFonts w:eastAsia="宋体"/>
+        </w:rPr>
+      </w:pPr>
+      <w:r>
+        <w:rPr>
+          <w:rFonts w:eastAsia="宋体" w:hint="eastAsia"/>
         </w:rPr>
         <w:lastRenderedPageBreak/>
-        <w:t>1. Introduction</w:t>
+        <w:t>Introduction</w:t>
       </w:r>
     </w:p>
     <w:p>
@@ -454,7 +443,7 @@
         <w:spacing w:after="120"/>
         <w:jc w:val="left"/>
         <w:rPr>
-          <w:rFonts w:ascii="Times New Roman" w:hAnsi="Times New Roman" w:cs="Times New Roman" w:hint="eastAsia"/>
+          <w:rFonts w:ascii="Times New Roman" w:hAnsi="Times New Roman" w:cs="Times New Roman"/>
           <w:kern w:val="0"/>
           <w:sz w:val="22"/>
           <w:szCs w:val="20"/>
@@ -537,12 +526,21 @@
         <w:spacing w:after="120"/>
         <w:jc w:val="left"/>
         <w:rPr>
+          <w:rFonts w:ascii="Times New Roman" w:hAnsi="Times New Roman" w:cs="Times New Roman"/>
+          <w:kern w:val="0"/>
+          <w:sz w:val="22"/>
+          <w:szCs w:val="20"/>
+        </w:rPr>
+      </w:pPr>
+      <w:r>
+        <w:rPr>
           <w:rFonts w:ascii="Times New Roman" w:hAnsi="Times New Roman" w:cs="Times New Roman" w:hint="eastAsia"/>
           <w:kern w:val="0"/>
           <w:sz w:val="22"/>
           <w:szCs w:val="20"/>
         </w:rPr>
-      </w:pPr>
+        <w:t xml:space="preserve">SASL is designed as a localism for implementing shaders in programmable graphics pipeline. Some languages such as HLSL, GLSL and CG have the familiar functionalities but they are GPU-oriented while SASL running on </w:t>
+      </w:r>
       <w:r>
         <w:rPr>
           <w:rFonts w:ascii="Times New Roman" w:hAnsi="Times New Roman" w:cs="Times New Roman" w:hint="eastAsia"/>
@@ -550,7 +548,7 @@
           <w:sz w:val="22"/>
           <w:szCs w:val="20"/>
         </w:rPr>
-        <w:t xml:space="preserve">SASL is designed as a localism for implementing shaders in programmable graphics pipeline. Some languages such as HLSL, GLSL and CG have the familiar functionalities but they are GPU-oriented while SASL running on </w:t>
+        <w:t>massive kinds</w:t>
       </w:r>
       <w:r>
         <w:rPr>
@@ -559,7 +557,7 @@
           <w:sz w:val="22"/>
           <w:szCs w:val="20"/>
         </w:rPr>
-        <w:t>massive kinds</w:t>
+        <w:t xml:space="preserve"> of processing</w:t>
       </w:r>
       <w:r>
         <w:rPr>
@@ -568,8 +566,21 @@
           <w:sz w:val="22"/>
           <w:szCs w:val="20"/>
         </w:rPr>
-        <w:t xml:space="preserve"> of processing</w:t>
-      </w:r>
+        <w:t xml:space="preserve"> unit like x86, x64 and ARMs.</w:t>
+      </w:r>
+    </w:p>
+    <w:p>
+      <w:pPr>
+        <w:widowControl/>
+        <w:spacing w:after="120"/>
+        <w:jc w:val="left"/>
+        <w:rPr>
+          <w:rFonts w:ascii="Times New Roman" w:hAnsi="Times New Roman" w:cs="Times New Roman"/>
+          <w:kern w:val="0"/>
+          <w:sz w:val="22"/>
+          <w:szCs w:val="20"/>
+        </w:rPr>
+      </w:pPr>
       <w:r>
         <w:rPr>
           <w:rFonts w:ascii="Times New Roman" w:hAnsi="Times New Roman" w:cs="Times New Roman" w:hint="eastAsia"/>
@@ -577,21 +588,35 @@
           <w:sz w:val="22"/>
           <w:szCs w:val="20"/>
         </w:rPr>
-        <w:t xml:space="preserve"> unit like x86, x64 and ARMs.</w:t>
-      </w:r>
-    </w:p>
-    <w:p>
-      <w:pPr>
-        <w:widowControl/>
-        <w:spacing w:after="120"/>
-        <w:jc w:val="left"/>
+        <w:t xml:space="preserve">The rest of this chapter describes the essential features of SASL. Although later chapters describe rules and exceptions in a detail-oriented and sometimes mathematical manner, this chapter strives for </w:t>
+      </w:r>
+      <w:r>
+        <w:rPr>
+          <w:rFonts w:ascii="Times New Roman" w:hAnsi="Times New Roman" w:cs="Times New Roman"/>
+          <w:kern w:val="0"/>
+          <w:sz w:val="22"/>
+          <w:szCs w:val="20"/>
+        </w:rPr>
+        <w:t>clarity</w:t>
+      </w:r>
+      <w:r>
         <w:rPr>
           <w:rFonts w:ascii="Times New Roman" w:hAnsi="Times New Roman" w:cs="Times New Roman" w:hint="eastAsia"/>
           <w:kern w:val="0"/>
           <w:sz w:val="22"/>
           <w:szCs w:val="20"/>
         </w:rPr>
-      </w:pPr>
+        <w:t xml:space="preserve"> and brevity at the </w:t>
+      </w:r>
+      <w:r>
+        <w:rPr>
+          <w:rFonts w:ascii="Times New Roman" w:hAnsi="Times New Roman" w:cs="Times New Roman"/>
+          <w:kern w:val="0"/>
+          <w:sz w:val="22"/>
+          <w:szCs w:val="20"/>
+        </w:rPr>
+        <w:t>expense</w:t>
+      </w:r>
       <w:r>
         <w:rPr>
           <w:rFonts w:ascii="Times New Roman" w:hAnsi="Times New Roman" w:cs="Times New Roman" w:hint="eastAsia"/>
@@ -599,17 +624,21 @@
           <w:sz w:val="22"/>
           <w:szCs w:val="20"/>
         </w:rPr>
-        <w:t xml:space="preserve">The rest of this chapter describes the essential features of SASL. Although later chapters describe rules and exceptions in a detail-oriented and sometimes mathematical manner, this chapter strives for </w:t>
-      </w:r>
-      <w:r>
+        <w:t xml:space="preserve"> of completeness.</w:t>
+      </w:r>
+    </w:p>
+    <w:p>
+      <w:pPr>
+        <w:widowControl/>
+        <w:spacing w:after="120"/>
+        <w:jc w:val="left"/>
         <w:rPr>
           <w:rFonts w:ascii="Times New Roman" w:hAnsi="Times New Roman" w:cs="Times New Roman"/>
           <w:kern w:val="0"/>
           <w:sz w:val="22"/>
           <w:szCs w:val="20"/>
         </w:rPr>
-        <w:t>clarity</w:t>
-      </w:r>
+      </w:pPr>
       <w:r>
         <w:rPr>
           <w:rFonts w:ascii="Times New Roman" w:hAnsi="Times New Roman" w:cs="Times New Roman" w:hint="eastAsia"/>
@@ -617,56 +646,233 @@
           <w:sz w:val="22"/>
           <w:szCs w:val="20"/>
         </w:rPr>
-        <w:t xml:space="preserve"> and brevity at the </w:t>
-      </w:r>
-      <w:r>
-        <w:rPr>
-          <w:rFonts w:ascii="Times New Roman" w:hAnsi="Times New Roman" w:cs="Times New Roman"/>
-          <w:kern w:val="0"/>
-          <w:sz w:val="22"/>
-          <w:szCs w:val="20"/>
-        </w:rPr>
-        <w:t>expense</w:t>
-      </w:r>
-      <w:r>
-        <w:rPr>
-          <w:rFonts w:ascii="Times New Roman" w:hAnsi="Times New Roman" w:cs="Times New Roman" w:hint="eastAsia"/>
-          <w:kern w:val="0"/>
-          <w:sz w:val="22"/>
-          <w:szCs w:val="20"/>
-        </w:rPr>
-        <w:t xml:space="preserve"> of completeness.</w:t>
+        <w:t>1.1 Hello world</w:t>
       </w:r>
     </w:p>
     <w:p>
       <w:pPr>
-        <w:widowControl/>
-        <w:spacing w:after="120"/>
-        <w:jc w:val="left"/>
-        <w:rPr>
-          <w:rFonts w:ascii="Times New Roman" w:hAnsi="Times New Roman" w:cs="Times New Roman"/>
-          <w:kern w:val="0"/>
-          <w:sz w:val="22"/>
-          <w:szCs w:val="20"/>
-        </w:rPr>
-      </w:pPr>
-      <w:r>
-        <w:rPr>
-          <w:rFonts w:ascii="Times New Roman" w:hAnsi="Times New Roman" w:cs="Times New Roman" w:hint="eastAsia"/>
-          <w:kern w:val="0"/>
-          <w:sz w:val="22"/>
-          <w:szCs w:val="20"/>
-        </w:rPr>
-        <w:t>1.1 Hello world</w:t>
+        <w:pStyle w:val="1"/>
+        <w:numPr>
+          <w:ilvl w:val="0"/>
+          <w:numId w:val="5"/>
+        </w:numPr>
+        <w:rPr>
+          <w:rFonts w:eastAsia="宋体"/>
+        </w:rPr>
+      </w:pPr>
+      <w:r>
+        <w:rPr>
+          <w:rFonts w:eastAsia="宋体" w:hint="eastAsia"/>
+        </w:rPr>
+        <w:lastRenderedPageBreak/>
+        <w:t>Lexical Structure</w:t>
+      </w:r>
+    </w:p>
+    <w:p>
+      <w:pPr>
+        <w:pStyle w:val="1"/>
+        <w:numPr>
+          <w:ilvl w:val="0"/>
+          <w:numId w:val="5"/>
+        </w:numPr>
+        <w:rPr>
+          <w:rFonts w:eastAsia="宋体"/>
+        </w:rPr>
+      </w:pPr>
+      <w:r>
+        <w:rPr>
+          <w:rFonts w:eastAsia="宋体" w:hint="eastAsia"/>
+        </w:rPr>
+        <w:lastRenderedPageBreak/>
+        <w:t>Basic Concepts</w:t>
+      </w:r>
+    </w:p>
+    <w:p>
+      <w:pPr>
+        <w:pStyle w:val="1"/>
+        <w:numPr>
+          <w:ilvl w:val="0"/>
+          <w:numId w:val="5"/>
+        </w:numPr>
+        <w:rPr>
+          <w:rFonts w:eastAsia="宋体"/>
+        </w:rPr>
+      </w:pPr>
+      <w:r>
+        <w:rPr>
+          <w:rFonts w:eastAsia="宋体" w:hint="eastAsia"/>
+        </w:rPr>
+        <w:lastRenderedPageBreak/>
+        <w:t>Types</w:t>
+      </w:r>
+    </w:p>
+    <w:p>
+      <w:pPr>
+        <w:pStyle w:val="1"/>
+        <w:numPr>
+          <w:ilvl w:val="0"/>
+          <w:numId w:val="5"/>
+        </w:numPr>
+        <w:rPr>
+          <w:rFonts w:eastAsia="宋体"/>
+        </w:rPr>
+      </w:pPr>
+      <w:r>
+        <w:rPr>
+          <w:rFonts w:eastAsia="宋体" w:hint="eastAsia"/>
+        </w:rPr>
+        <w:lastRenderedPageBreak/>
+        <w:t>Variables</w:t>
+      </w:r>
+    </w:p>
+    <w:p>
+      <w:pPr>
+        <w:pStyle w:val="1"/>
+        <w:numPr>
+          <w:ilvl w:val="0"/>
+          <w:numId w:val="5"/>
+        </w:numPr>
+        <w:rPr>
+          <w:rFonts w:eastAsia="宋体"/>
+        </w:rPr>
+      </w:pPr>
+      <w:r>
+        <w:rPr>
+          <w:rFonts w:eastAsia="宋体" w:hint="eastAsia"/>
+        </w:rPr>
+        <w:lastRenderedPageBreak/>
+        <w:t>Conversions</w:t>
+      </w:r>
+    </w:p>
+    <w:p>
+      <w:pPr>
+        <w:pStyle w:val="1"/>
+        <w:numPr>
+          <w:ilvl w:val="0"/>
+          <w:numId w:val="5"/>
+        </w:numPr>
+        <w:rPr>
+          <w:rFonts w:eastAsia="宋体"/>
+        </w:rPr>
+      </w:pPr>
+      <w:r>
+        <w:rPr>
+          <w:rFonts w:eastAsia="宋体" w:hint="eastAsia"/>
+        </w:rPr>
+        <w:lastRenderedPageBreak/>
+        <w:t>Expressions</w:t>
+      </w:r>
+    </w:p>
+    <w:p>
+      <w:pPr>
+        <w:pStyle w:val="1"/>
+        <w:numPr>
+          <w:ilvl w:val="0"/>
+          <w:numId w:val="5"/>
+        </w:numPr>
+        <w:rPr>
+          <w:rFonts w:eastAsia="宋体"/>
+        </w:rPr>
+      </w:pPr>
+      <w:r>
+        <w:rPr>
+          <w:rFonts w:eastAsia="宋体" w:hint="eastAsia"/>
+        </w:rPr>
+        <w:lastRenderedPageBreak/>
+        <w:t>Statements</w:t>
+      </w:r>
+    </w:p>
+    <w:p>
+      <w:pPr>
+        <w:pStyle w:val="1"/>
+        <w:numPr>
+          <w:ilvl w:val="0"/>
+          <w:numId w:val="5"/>
+        </w:numPr>
+        <w:rPr>
+          <w:rFonts w:eastAsia="宋体"/>
+        </w:rPr>
+      </w:pPr>
+      <w:r>
+        <w:rPr>
+          <w:rFonts w:eastAsia="宋体" w:hint="eastAsia"/>
+        </w:rPr>
+        <w:lastRenderedPageBreak/>
+        <w:t>Structures</w:t>
+      </w:r>
+    </w:p>
+    <w:p>
+      <w:pPr>
+        <w:pStyle w:val="1"/>
+        <w:numPr>
+          <w:ilvl w:val="0"/>
+          <w:numId w:val="5"/>
+        </w:numPr>
+        <w:rPr>
+          <w:rFonts w:eastAsia="宋体"/>
+        </w:rPr>
+      </w:pPr>
+      <w:r>
+        <w:rPr>
+          <w:rFonts w:eastAsia="宋体" w:hint="eastAsia"/>
+        </w:rPr>
+        <w:lastRenderedPageBreak/>
+        <w:t>Arrays</w:t>
+      </w:r>
+    </w:p>
+    <w:p>
+      <w:pPr>
+        <w:pStyle w:val="1"/>
+        <w:numPr>
+          <w:ilvl w:val="0"/>
+          <w:numId w:val="5"/>
+        </w:numPr>
+        <w:rPr>
+          <w:rFonts w:eastAsia="宋体"/>
+        </w:rPr>
+      </w:pPr>
+      <w:r>
+        <w:rPr>
+          <w:rFonts w:eastAsia="宋体" w:hint="eastAsia"/>
+        </w:rPr>
+        <w:lastRenderedPageBreak/>
+        <w:t>Semantics</w:t>
+      </w:r>
+    </w:p>
+    <w:p>
+      <w:pPr>
+        <w:pStyle w:val="Appendix1"/>
+        <w:numPr>
+          <w:ilvl w:val="0"/>
+          <w:numId w:val="10"/>
+        </w:numPr>
+      </w:pPr>
+      <w:r>
+        <w:rPr>
+          <w:rFonts w:hint="eastAsia"/>
+        </w:rPr>
+        <w:lastRenderedPageBreak/>
+        <w:t>Grammar</w:t>
+      </w:r>
+    </w:p>
+    <w:p>
+      <w:pPr>
+        <w:pStyle w:val="Appendix1"/>
+        <w:numPr>
+          <w:ilvl w:val="0"/>
+          <w:numId w:val="10"/>
+        </w:numPr>
+      </w:pPr>
+      <w:r>
+        <w:rPr>
+          <w:rFonts w:hint="eastAsia"/>
+        </w:rPr>
+        <w:lastRenderedPageBreak/>
+        <w:t>References</w:t>
       </w:r>
     </w:p>
     <w:sectPr>
-      <w:headerReference w:type="even" r:id="rId8"/>
-      <w:headerReference w:type="default" r:id="rId9"/>
-      <w:footerReference w:type="even" r:id="rId10"/>
-      <w:footerReference w:type="default" r:id="rId11"/>
-      <w:headerReference w:type="first" r:id="rId12"/>
-      <w:footerReference w:type="first" r:id="rId13"/>
+      <w:footerReference w:type="default" r:id="rId9"/>
       <w:pgSz w:w="11906" w:h="16838"/>
       <w:pgMar w:top="1440" w:right="1800" w:bottom="1440" w:left="1800" w:header="851" w:footer="992" w:gutter="0"/>
       <w:cols w:space="425"/>
@@ -697,16 +903,6 @@
 </file>
 
 <file path=word/footer1.xml><?xml version="1.0" encoding="utf-8"?>
-<w:ftr xmlns:ve="http://schemas.openxmlformats.org/markup-compatibility/2006" xmlns:o="urn:schemas-microsoft-com:office:office" xmlns:r="http://schemas.openxmlformats.org/officeDocument/2006/relationships" xmlns:m="http://schemas.openxmlformats.org/officeDocument/2006/math" xmlns:v="urn:schemas-microsoft-com:vml" xmlns:wp="http://schemas.openxmlformats.org/drawingml/2006/wordprocessingDrawing" xmlns:w10="urn:schemas-microsoft-com:office:word" xmlns:w="http://schemas.openxmlformats.org/wordprocessingml/2006/main" xmlns:wne="http://schemas.microsoft.com/office/word/2006/wordml">
-  <w:p>
-    <w:pPr>
-      <w:pStyle w:val="a4"/>
-    </w:pPr>
-  </w:p>
-</w:ftr>
-</file>
-
-<file path=word/footer2.xml><?xml version="1.0" encoding="utf-8"?>
 <w:ftr xmlns:ve="http://schemas.openxmlformats.org/markup-compatibility/2006" xmlns:o="urn:schemas-microsoft-com:office:office" xmlns:r="http://schemas.openxmlformats.org/officeDocument/2006/relationships" xmlns:m="http://schemas.openxmlformats.org/officeDocument/2006/math" xmlns:v="urn:schemas-microsoft-com:vml" xmlns:wp="http://schemas.openxmlformats.org/drawingml/2006/wordprocessingDrawing" xmlns:w10="urn:schemas-microsoft-com:office:word" xmlns:w="http://schemas.openxmlformats.org/wordprocessingml/2006/main" xmlns:wne="http://schemas.microsoft.com/office/word/2006/wordml">
   <w:p>
     <w:pPr>
@@ -729,16 +925,6 @@
 </w:ftr>
 </file>
 
-<file path=word/footer3.xml><?xml version="1.0" encoding="utf-8"?>
-<w:ftr xmlns:ve="http://schemas.openxmlformats.org/markup-compatibility/2006" xmlns:o="urn:schemas-microsoft-com:office:office" xmlns:r="http://schemas.openxmlformats.org/officeDocument/2006/relationships" xmlns:m="http://schemas.openxmlformats.org/officeDocument/2006/math" xmlns:v="urn:schemas-microsoft-com:vml" xmlns:wp="http://schemas.openxmlformats.org/drawingml/2006/wordprocessingDrawing" xmlns:w10="urn:schemas-microsoft-com:office:word" xmlns:w="http://schemas.openxmlformats.org/wordprocessingml/2006/main" xmlns:wne="http://schemas.microsoft.com/office/word/2006/wordml">
-  <w:p>
-    <w:pPr>
-      <w:pStyle w:val="a4"/>
-    </w:pPr>
-  </w:p>
-</w:ftr>
-</file>
-
 <file path=word/footnotes.xml><?xml version="1.0" encoding="utf-8"?>
 <w:footnotes xmlns:ve="http://schemas.openxmlformats.org/markup-compatibility/2006" xmlns:o="urn:schemas-microsoft-com:office:office" xmlns:r="http://schemas.openxmlformats.org/officeDocument/2006/relationships" xmlns:m="http://schemas.openxmlformats.org/officeDocument/2006/math" xmlns:v="urn:schemas-microsoft-com:vml" xmlns:wp="http://schemas.openxmlformats.org/drawingml/2006/wordprocessingDrawing" xmlns:w10="urn:schemas-microsoft-com:office:word" xmlns:w="http://schemas.openxmlformats.org/wordprocessingml/2006/main" xmlns:wne="http://schemas.microsoft.com/office/word/2006/wordml">
   <w:footnote w:type="separator" w:id="0">
@@ -758,39 +944,481 @@
 </w:footnotes>
 </file>
 
-<file path=word/header1.xml><?xml version="1.0" encoding="utf-8"?>
-<w:hdr xmlns:ve="http://schemas.openxmlformats.org/markup-compatibility/2006" xmlns:o="urn:schemas-microsoft-com:office:office" xmlns:r="http://schemas.openxmlformats.org/officeDocument/2006/relationships" xmlns:m="http://schemas.openxmlformats.org/officeDocument/2006/math" xmlns:v="urn:schemas-microsoft-com:vml" xmlns:wp="http://schemas.openxmlformats.org/drawingml/2006/wordprocessingDrawing" xmlns:w10="urn:schemas-microsoft-com:office:word" xmlns:w="http://schemas.openxmlformats.org/wordprocessingml/2006/main" xmlns:wne="http://schemas.microsoft.com/office/word/2006/wordml">
-  <w:p>
-    <w:pPr>
-      <w:pStyle w:val="a3"/>
-    </w:pPr>
-  </w:p>
-</w:hdr>
-</file>
-
-<file path=word/header2.xml><?xml version="1.0" encoding="utf-8"?>
-<w:hdr xmlns:ve="http://schemas.openxmlformats.org/markup-compatibility/2006" xmlns:o="urn:schemas-microsoft-com:office:office" xmlns:r="http://schemas.openxmlformats.org/officeDocument/2006/relationships" xmlns:m="http://schemas.openxmlformats.org/officeDocument/2006/math" xmlns:v="urn:schemas-microsoft-com:vml" xmlns:wp="http://schemas.openxmlformats.org/drawingml/2006/wordprocessingDrawing" xmlns:w10="urn:schemas-microsoft-com:office:word" xmlns:w="http://schemas.openxmlformats.org/wordprocessingml/2006/main" xmlns:wne="http://schemas.microsoft.com/office/word/2006/wordml">
-  <w:p>
-    <w:pPr>
-      <w:pStyle w:val="a3"/>
-    </w:pPr>
-  </w:p>
-</w:hdr>
-</file>
-
-<file path=word/header3.xml><?xml version="1.0" encoding="utf-8"?>
-<w:hdr xmlns:ve="http://schemas.openxmlformats.org/markup-compatibility/2006" xmlns:o="urn:schemas-microsoft-com:office:office" xmlns:r="http://schemas.openxmlformats.org/officeDocument/2006/relationships" xmlns:m="http://schemas.openxmlformats.org/officeDocument/2006/math" xmlns:v="urn:schemas-microsoft-com:vml" xmlns:wp="http://schemas.openxmlformats.org/drawingml/2006/wordprocessingDrawing" xmlns:w10="urn:schemas-microsoft-com:office:word" xmlns:w="http://schemas.openxmlformats.org/wordprocessingml/2006/main" xmlns:wne="http://schemas.microsoft.com/office/word/2006/wordml">
-  <w:p>
-    <w:pPr>
-      <w:pStyle w:val="a3"/>
-    </w:pPr>
-  </w:p>
-</w:hdr>
-</file>
-
 <file path=word/numbering.xml><?xml version="1.0" encoding="utf-8"?>
 <w:numbering xmlns:ve="http://schemas.openxmlformats.org/markup-compatibility/2006" xmlns:o="urn:schemas-microsoft-com:office:office" xmlns:r="http://schemas.openxmlformats.org/officeDocument/2006/relationships" xmlns:m="http://schemas.openxmlformats.org/officeDocument/2006/math" xmlns:v="urn:schemas-microsoft-com:vml" xmlns:wp="http://schemas.openxmlformats.org/drawingml/2006/wordprocessingDrawing" xmlns:w10="urn:schemas-microsoft-com:office:word" xmlns:w="http://schemas.openxmlformats.org/wordprocessingml/2006/main" xmlns:wne="http://schemas.microsoft.com/office/word/2006/wordml">
   <w:abstractNum w:abstractNumId="0">
+    <w:nsid w:val="05DB5E69"/>
+    <w:multiLevelType w:val="multilevel"/>
+    <w:tmpl w:val="6150D8DE"/>
+    <w:lvl w:ilvl="0">
+      <w:start w:val="1"/>
+      <w:numFmt w:val="decimal"/>
+      <w:lvlText w:val="%1."/>
+      <w:lvlJc w:val="left"/>
+      <w:pPr>
+        <w:tabs>
+          <w:tab w:val="num" w:pos="720"/>
+        </w:tabs>
+        <w:ind w:left="720" w:hanging="720"/>
+      </w:pPr>
+    </w:lvl>
+    <w:lvl w:ilvl="1">
+      <w:start w:val="1"/>
+      <w:numFmt w:val="decimal"/>
+      <w:lvlText w:val="%2."/>
+      <w:lvlJc w:val="left"/>
+      <w:pPr>
+        <w:tabs>
+          <w:tab w:val="num" w:pos="1440"/>
+        </w:tabs>
+        <w:ind w:left="1440" w:hanging="720"/>
+      </w:pPr>
+    </w:lvl>
+    <w:lvl w:ilvl="2">
+      <w:start w:val="1"/>
+      <w:numFmt w:val="decimal"/>
+      <w:lvlText w:val="%3."/>
+      <w:lvlJc w:val="left"/>
+      <w:pPr>
+        <w:tabs>
+          <w:tab w:val="num" w:pos="2160"/>
+        </w:tabs>
+        <w:ind w:left="2160" w:hanging="720"/>
+      </w:pPr>
+    </w:lvl>
+    <w:lvl w:ilvl="3">
+      <w:start w:val="1"/>
+      <w:numFmt w:val="decimal"/>
+      <w:lvlText w:val="%4."/>
+      <w:lvlJc w:val="left"/>
+      <w:pPr>
+        <w:tabs>
+          <w:tab w:val="num" w:pos="2880"/>
+        </w:tabs>
+        <w:ind w:left="2880" w:hanging="720"/>
+      </w:pPr>
+    </w:lvl>
+    <w:lvl w:ilvl="4">
+      <w:start w:val="1"/>
+      <w:numFmt w:val="decimal"/>
+      <w:lvlText w:val="%5."/>
+      <w:lvlJc w:val="left"/>
+      <w:pPr>
+        <w:tabs>
+          <w:tab w:val="num" w:pos="3600"/>
+        </w:tabs>
+        <w:ind w:left="3600" w:hanging="720"/>
+      </w:pPr>
+    </w:lvl>
+    <w:lvl w:ilvl="5">
+      <w:start w:val="1"/>
+      <w:numFmt w:val="decimal"/>
+      <w:lvlText w:val="%6."/>
+      <w:lvlJc w:val="left"/>
+      <w:pPr>
+        <w:tabs>
+          <w:tab w:val="num" w:pos="4320"/>
+        </w:tabs>
+        <w:ind w:left="4320" w:hanging="720"/>
+      </w:pPr>
+    </w:lvl>
+    <w:lvl w:ilvl="6">
+      <w:start w:val="1"/>
+      <w:numFmt w:val="decimal"/>
+      <w:lvlText w:val="%7."/>
+      <w:lvlJc w:val="left"/>
+      <w:pPr>
+        <w:tabs>
+          <w:tab w:val="num" w:pos="5040"/>
+        </w:tabs>
+        <w:ind w:left="5040" w:hanging="720"/>
+      </w:pPr>
+    </w:lvl>
+    <w:lvl w:ilvl="7">
+      <w:start w:val="1"/>
+      <w:numFmt w:val="decimal"/>
+      <w:lvlText w:val="%8."/>
+      <w:lvlJc w:val="left"/>
+      <w:pPr>
+        <w:tabs>
+          <w:tab w:val="num" w:pos="5760"/>
+        </w:tabs>
+        <w:ind w:left="5760" w:hanging="720"/>
+      </w:pPr>
+    </w:lvl>
+    <w:lvl w:ilvl="8">
+      <w:start w:val="1"/>
+      <w:numFmt w:val="decimal"/>
+      <w:lvlText w:val="%9."/>
+      <w:lvlJc w:val="left"/>
+      <w:pPr>
+        <w:tabs>
+          <w:tab w:val="num" w:pos="6480"/>
+        </w:tabs>
+        <w:ind w:left="6480" w:hanging="720"/>
+      </w:pPr>
+    </w:lvl>
+  </w:abstractNum>
+  <w:abstractNum w:abstractNumId="1">
+    <w:nsid w:val="483132A2"/>
+    <w:multiLevelType w:val="multilevel"/>
+    <w:tmpl w:val="2D821CD2"/>
+    <w:lvl w:ilvl="0">
+      <w:start w:val="1"/>
+      <w:numFmt w:val="upperLetter"/>
+      <w:lvlText w:val="%1."/>
+      <w:lvlJc w:val="left"/>
+      <w:pPr>
+        <w:tabs>
+          <w:tab w:val="num" w:pos="720"/>
+        </w:tabs>
+        <w:ind w:left="720" w:hanging="720"/>
+      </w:pPr>
+    </w:lvl>
+    <w:lvl w:ilvl="1">
+      <w:start w:val="1"/>
+      <w:numFmt w:val="decimal"/>
+      <w:lvlText w:val="%2."/>
+      <w:lvlJc w:val="left"/>
+      <w:pPr>
+        <w:tabs>
+          <w:tab w:val="num" w:pos="1440"/>
+        </w:tabs>
+        <w:ind w:left="1440" w:hanging="720"/>
+      </w:pPr>
+    </w:lvl>
+    <w:lvl w:ilvl="2">
+      <w:start w:val="1"/>
+      <w:numFmt w:val="decimal"/>
+      <w:lvlText w:val="%3."/>
+      <w:lvlJc w:val="left"/>
+      <w:pPr>
+        <w:tabs>
+          <w:tab w:val="num" w:pos="2160"/>
+        </w:tabs>
+        <w:ind w:left="2160" w:hanging="720"/>
+      </w:pPr>
+    </w:lvl>
+    <w:lvl w:ilvl="3">
+      <w:start w:val="1"/>
+      <w:numFmt w:val="decimal"/>
+      <w:lvlText w:val="%4."/>
+      <w:lvlJc w:val="left"/>
+      <w:pPr>
+        <w:tabs>
+          <w:tab w:val="num" w:pos="2880"/>
+        </w:tabs>
+        <w:ind w:left="2880" w:hanging="720"/>
+      </w:pPr>
+    </w:lvl>
+    <w:lvl w:ilvl="4">
+      <w:start w:val="1"/>
+      <w:numFmt w:val="decimal"/>
+      <w:lvlText w:val="%5."/>
+      <w:lvlJc w:val="left"/>
+      <w:pPr>
+        <w:tabs>
+          <w:tab w:val="num" w:pos="3600"/>
+        </w:tabs>
+        <w:ind w:left="3600" w:hanging="720"/>
+      </w:pPr>
+    </w:lvl>
+    <w:lvl w:ilvl="5">
+      <w:start w:val="1"/>
+      <w:numFmt w:val="decimal"/>
+      <w:lvlText w:val="%6."/>
+      <w:lvlJc w:val="left"/>
+      <w:pPr>
+        <w:tabs>
+          <w:tab w:val="num" w:pos="4320"/>
+        </w:tabs>
+        <w:ind w:left="4320" w:hanging="720"/>
+      </w:pPr>
+    </w:lvl>
+    <w:lvl w:ilvl="6">
+      <w:start w:val="1"/>
+      <w:numFmt w:val="decimal"/>
+      <w:lvlText w:val="%7."/>
+      <w:lvlJc w:val="left"/>
+      <w:pPr>
+        <w:tabs>
+          <w:tab w:val="num" w:pos="5040"/>
+        </w:tabs>
+        <w:ind w:left="5040" w:hanging="720"/>
+      </w:pPr>
+    </w:lvl>
+    <w:lvl w:ilvl="7">
+      <w:start w:val="1"/>
+      <w:numFmt w:val="decimal"/>
+      <w:lvlText w:val="%8."/>
+      <w:lvlJc w:val="left"/>
+      <w:pPr>
+        <w:tabs>
+          <w:tab w:val="num" w:pos="5760"/>
+        </w:tabs>
+        <w:ind w:left="5760" w:hanging="720"/>
+      </w:pPr>
+    </w:lvl>
+    <w:lvl w:ilvl="8">
+      <w:start w:val="1"/>
+      <w:numFmt w:val="decimal"/>
+      <w:lvlText w:val="%9."/>
+      <w:lvlJc w:val="left"/>
+      <w:pPr>
+        <w:tabs>
+          <w:tab w:val="num" w:pos="6480"/>
+        </w:tabs>
+        <w:ind w:left="6480" w:hanging="720"/>
+      </w:pPr>
+    </w:lvl>
+  </w:abstractNum>
+  <w:abstractNum w:abstractNumId="2">
+    <w:nsid w:val="75A330C9"/>
+    <w:multiLevelType w:val="multilevel"/>
+    <w:tmpl w:val="B85A0E4E"/>
+    <w:lvl w:ilvl="0">
+      <w:start w:val="1"/>
+      <w:numFmt w:val="decimal"/>
+      <w:lvlText w:val="%1."/>
+      <w:lvlJc w:val="left"/>
+      <w:pPr>
+        <w:tabs>
+          <w:tab w:val="num" w:pos="720"/>
+        </w:tabs>
+        <w:ind w:left="720" w:hanging="720"/>
+      </w:pPr>
+    </w:lvl>
+    <w:lvl w:ilvl="1">
+      <w:start w:val="1"/>
+      <w:numFmt w:val="decimal"/>
+      <w:lvlText w:val="%2."/>
+      <w:lvlJc w:val="left"/>
+      <w:pPr>
+        <w:tabs>
+          <w:tab w:val="num" w:pos="1440"/>
+        </w:tabs>
+        <w:ind w:left="1440" w:hanging="720"/>
+      </w:pPr>
+    </w:lvl>
+    <w:lvl w:ilvl="2">
+      <w:start w:val="1"/>
+      <w:numFmt w:val="decimal"/>
+      <w:lvlText w:val="%3."/>
+      <w:lvlJc w:val="left"/>
+      <w:pPr>
+        <w:tabs>
+          <w:tab w:val="num" w:pos="2160"/>
+        </w:tabs>
+        <w:ind w:left="2160" w:hanging="720"/>
+      </w:pPr>
+    </w:lvl>
+    <w:lvl w:ilvl="3">
+      <w:start w:val="1"/>
+      <w:numFmt w:val="decimal"/>
+      <w:lvlText w:val="%4."/>
+      <w:lvlJc w:val="left"/>
+      <w:pPr>
+        <w:tabs>
+          <w:tab w:val="num" w:pos="2880"/>
+        </w:tabs>
+        <w:ind w:left="2880" w:hanging="720"/>
+      </w:pPr>
+    </w:lvl>
+    <w:lvl w:ilvl="4">
+      <w:start w:val="1"/>
+      <w:numFmt w:val="decimal"/>
+      <w:lvlText w:val="%5."/>
+      <w:lvlJc w:val="left"/>
+      <w:pPr>
+        <w:tabs>
+          <w:tab w:val="num" w:pos="3600"/>
+        </w:tabs>
+        <w:ind w:left="3600" w:hanging="720"/>
+      </w:pPr>
+    </w:lvl>
+    <w:lvl w:ilvl="5">
+      <w:start w:val="1"/>
+      <w:numFmt w:val="decimal"/>
+      <w:lvlText w:val="%6."/>
+      <w:lvlJc w:val="left"/>
+      <w:pPr>
+        <w:tabs>
+          <w:tab w:val="num" w:pos="4320"/>
+        </w:tabs>
+        <w:ind w:left="4320" w:hanging="720"/>
+      </w:pPr>
+    </w:lvl>
+    <w:lvl w:ilvl="6">
+      <w:start w:val="1"/>
+      <w:numFmt w:val="decimal"/>
+      <w:lvlText w:val="%7."/>
+      <w:lvlJc w:val="left"/>
+      <w:pPr>
+        <w:tabs>
+          <w:tab w:val="num" w:pos="5040"/>
+        </w:tabs>
+        <w:ind w:left="5040" w:hanging="720"/>
+      </w:pPr>
+    </w:lvl>
+    <w:lvl w:ilvl="7">
+      <w:start w:val="1"/>
+      <w:numFmt w:val="decimal"/>
+      <w:lvlText w:val="%8."/>
+      <w:lvlJc w:val="left"/>
+      <w:pPr>
+        <w:tabs>
+          <w:tab w:val="num" w:pos="5760"/>
+        </w:tabs>
+        <w:ind w:left="5760" w:hanging="720"/>
+      </w:pPr>
+    </w:lvl>
+    <w:lvl w:ilvl="8">
+      <w:start w:val="1"/>
+      <w:numFmt w:val="decimal"/>
+      <w:lvlText w:val="%9."/>
+      <w:lvlJc w:val="left"/>
+      <w:pPr>
+        <w:tabs>
+          <w:tab w:val="num" w:pos="6480"/>
+        </w:tabs>
+        <w:ind w:left="6480" w:hanging="720"/>
+      </w:pPr>
+    </w:lvl>
+  </w:abstractNum>
+  <w:abstractNum w:abstractNumId="3">
+    <w:nsid w:val="7ACF38A7"/>
+    <w:multiLevelType w:val="multilevel"/>
+    <w:tmpl w:val="E6BE8A0A"/>
+    <w:lvl w:ilvl="0">
+      <w:start w:val="1"/>
+      <w:numFmt w:val="upperLetter"/>
+      <w:pStyle w:val="Appendix1"/>
+      <w:suff w:val="space"/>
+      <w:lvlText w:val="%1."/>
+      <w:lvlJc w:val="left"/>
+      <w:pPr>
+        <w:ind w:left="432" w:hanging="432"/>
+      </w:pPr>
+      <w:rPr>
+        <w:rFonts w:hint="default"/>
+      </w:rPr>
+    </w:lvl>
+    <w:lvl w:ilvl="1">
+      <w:start w:val="1"/>
+      <w:numFmt w:val="decimal"/>
+      <w:suff w:val="space"/>
+      <w:lvlText w:val="%1.%2"/>
+      <w:lvlJc w:val="left"/>
+      <w:pPr>
+        <w:ind w:left="576" w:hanging="576"/>
+      </w:pPr>
+      <w:rPr>
+        <w:rFonts w:hint="default"/>
+      </w:rPr>
+    </w:lvl>
+    <w:lvl w:ilvl="2">
+      <w:start w:val="1"/>
+      <w:numFmt w:val="decimal"/>
+      <w:suff w:val="space"/>
+      <w:lvlText w:val="%1.%2.%3"/>
+      <w:lvlJc w:val="left"/>
+      <w:pPr>
+        <w:ind w:left="720" w:hanging="720"/>
+      </w:pPr>
+      <w:rPr>
+        <w:rFonts w:hint="default"/>
+      </w:rPr>
+    </w:lvl>
+    <w:lvl w:ilvl="3">
+      <w:start w:val="1"/>
+      <w:numFmt w:val="decimal"/>
+      <w:suff w:val="space"/>
+      <w:lvlText w:val="%1.%2.%3.%4"/>
+      <w:lvlJc w:val="left"/>
+      <w:pPr>
+        <w:ind w:left="864" w:hanging="864"/>
+      </w:pPr>
+      <w:rPr>
+        <w:rFonts w:hint="default"/>
+      </w:rPr>
+    </w:lvl>
+    <w:lvl w:ilvl="4">
+      <w:start w:val="1"/>
+      <w:numFmt w:val="decimal"/>
+      <w:lvlText w:val="%1.%2.%3.%4.%5"/>
+      <w:lvlJc w:val="left"/>
+      <w:pPr>
+        <w:tabs>
+          <w:tab w:val="num" w:pos="2160"/>
+        </w:tabs>
+        <w:ind w:left="1008" w:hanging="1008"/>
+      </w:pPr>
+      <w:rPr>
+        <w:rFonts w:hint="default"/>
+      </w:rPr>
+    </w:lvl>
+    <w:lvl w:ilvl="5">
+      <w:start w:val="1"/>
+      <w:numFmt w:val="decimal"/>
+      <w:lvlText w:val="%1.%2.%3.%4.%5.%6"/>
+      <w:lvlJc w:val="left"/>
+      <w:pPr>
+        <w:tabs>
+          <w:tab w:val="num" w:pos="2520"/>
+        </w:tabs>
+        <w:ind w:left="1152" w:hanging="1152"/>
+      </w:pPr>
+      <w:rPr>
+        <w:rFonts w:hint="default"/>
+      </w:rPr>
+    </w:lvl>
+    <w:lvl w:ilvl="6">
+      <w:start w:val="1"/>
+      <w:numFmt w:val="decimal"/>
+      <w:lvlText w:val="%1.%2.%3.%4.%5.%6.%7"/>
+      <w:lvlJc w:val="left"/>
+      <w:pPr>
+        <w:tabs>
+          <w:tab w:val="num" w:pos="2880"/>
+        </w:tabs>
+        <w:ind w:left="1296" w:hanging="1296"/>
+      </w:pPr>
+      <w:rPr>
+        <w:rFonts w:hint="default"/>
+      </w:rPr>
+    </w:lvl>
+    <w:lvl w:ilvl="7">
+      <w:start w:val="1"/>
+      <w:numFmt w:val="decimal"/>
+      <w:lvlText w:val="%1.%2.%3.%4.%5.%6.%7.%8"/>
+      <w:lvlJc w:val="left"/>
+      <w:pPr>
+        <w:tabs>
+          <w:tab w:val="num" w:pos="3240"/>
+        </w:tabs>
+        <w:ind w:left="1440" w:hanging="1440"/>
+      </w:pPr>
+      <w:rPr>
+        <w:rFonts w:hint="default"/>
+      </w:rPr>
+    </w:lvl>
+    <w:lvl w:ilvl="8">
+      <w:start w:val="1"/>
+      <w:numFmt w:val="decimal"/>
+      <w:lvlText w:val="%1.%2.%3.%4.%5.%6.%7.%8.%9"/>
+      <w:lvlJc w:val="left"/>
+      <w:pPr>
+        <w:tabs>
+          <w:tab w:val="num" w:pos="3600"/>
+        </w:tabs>
+        <w:ind w:left="1584" w:hanging="1584"/>
+      </w:pPr>
+      <w:rPr>
+        <w:rFonts w:hint="default"/>
+      </w:rPr>
+    </w:lvl>
+  </w:abstractNum>
+  <w:abstractNum w:abstractNumId="4">
     <w:nsid w:val="7AF84DA2"/>
     <w:multiLevelType w:val="multilevel"/>
     <w:tmpl w:val="DDCA2A3C"/>
@@ -914,10 +1542,34 @@
     </w:lvl>
   </w:abstractNum>
   <w:num w:numId="1">
+    <w:abstractNumId w:val="4"/>
+  </w:num>
+  <w:num w:numId="2">
+    <w:abstractNumId w:val="4"/>
+  </w:num>
+  <w:num w:numId="3">
+    <w:abstractNumId w:val="2"/>
+  </w:num>
+  <w:num w:numId="4">
+    <w:abstractNumId w:val="4"/>
+  </w:num>
+  <w:num w:numId="5">
     <w:abstractNumId w:val="0"/>
   </w:num>
-  <w:num w:numId="2">
-    <w:abstractNumId w:val="0"/>
+  <w:num w:numId="6">
+    <w:abstractNumId w:val="4"/>
+  </w:num>
+  <w:num w:numId="7">
+    <w:abstractNumId w:val="4"/>
+  </w:num>
+  <w:num w:numId="8">
+    <w:abstractNumId w:val="3"/>
+  </w:num>
+  <w:num w:numId="9">
+    <w:abstractNumId w:val="3"/>
+  </w:num>
+  <w:num w:numId="10">
+    <w:abstractNumId w:val="1"/>
   </w:num>
 </w:numbering>
 </file>
@@ -1319,6 +1971,7 @@
   </w:style>
   <w:style w:type="character" w:customStyle="1" w:styleId="1Char">
     <w:name w:val="标题 1 Char"/>
+    <w:aliases w:val="h1 Char,Level 1 Topic Heading Char"/>
     <w:basedOn w:val="a0"/>
     <w:link w:val="1"/>
     <w:rsid w:val="009A27A6"/>
@@ -1341,6 +1994,47 @@
     <w:rPr>
       <w:color w:val="0000FF" w:themeColor="hyperlink"/>
       <w:u w:val="single"/>
+    </w:rPr>
+  </w:style>
+  <w:style w:type="paragraph" w:styleId="a9">
+    <w:name w:val="Document Map"/>
+    <w:basedOn w:val="a"/>
+    <w:link w:val="Char4"/>
+    <w:uiPriority w:val="99"/>
+    <w:semiHidden/>
+    <w:unhideWhenUsed/>
+    <w:rsid w:val="00AC5A4C"/>
+    <w:rPr>
+      <w:rFonts w:ascii="宋体" w:eastAsia="宋体"/>
+      <w:sz w:val="16"/>
+      <w:szCs w:val="16"/>
+    </w:rPr>
+  </w:style>
+  <w:style w:type="character" w:customStyle="1" w:styleId="Char4">
+    <w:name w:val="文档结构图 Char"/>
+    <w:basedOn w:val="a0"/>
+    <w:link w:val="a9"/>
+    <w:uiPriority w:val="99"/>
+    <w:semiHidden/>
+    <w:rsid w:val="00AC5A4C"/>
+    <w:rPr>
+      <w:rFonts w:ascii="宋体" w:eastAsia="宋体"/>
+      <w:sz w:val="16"/>
+      <w:szCs w:val="16"/>
+    </w:rPr>
+  </w:style>
+  <w:style w:type="paragraph" w:customStyle="1" w:styleId="Appendix1">
+    <w:name w:val="Appendix 1"/>
+    <w:basedOn w:val="1"/>
+    <w:next w:val="a"/>
+    <w:rsid w:val="00AC5A4C"/>
+    <w:pPr>
+      <w:numPr>
+        <w:numId w:val="8"/>
+      </w:numPr>
+    </w:pPr>
+    <w:rPr>
+      <w:rFonts w:eastAsia="宋体"/>
     </w:rPr>
   </w:style>
 </w:styles>
@@ -1390,174 +2084,6 @@
               <w:lang w:val="zh-CN"/>
             </w:rPr>
             <w:t>键入公司名称</w:t>
-          </w:r>
-          <w:r>
-            <w:rPr>
-              <w:b/>
-              <w:bCs/>
-              <w:color w:val="808080" w:themeColor="text1" w:themeTint="7F"/>
-              <w:sz w:val="32"/>
-              <w:szCs w:val="32"/>
-              <w:lang w:val="zh-CN"/>
-            </w:rPr>
-            <w:t>]</w:t>
-          </w:r>
-        </w:p>
-      </w:docPartBody>
-    </w:docPart>
-    <w:docPart>
-      <w:docPartPr>
-        <w:name w:val="73AA5543B0274F729EA98E582A0D8124"/>
-        <w:category>
-          <w:name w:val="常规"/>
-          <w:gallery w:val="placeholder"/>
-        </w:category>
-        <w:types>
-          <w:type w:val="bbPlcHdr"/>
-        </w:types>
-        <w:behaviors>
-          <w:behavior w:val="content"/>
-        </w:behaviors>
-        <w:guid w:val="{0D6525C4-984E-4375-8576-A740A3B427F9}"/>
-      </w:docPartPr>
-      <w:docPartBody>
-        <w:p>
-          <w:pPr>
-            <w:pStyle w:val="73AA5543B0274F729EA98E582A0D8124"/>
-          </w:pPr>
-          <w:r>
-            <w:rPr>
-              <w:b/>
-              <w:bCs/>
-              <w:color w:val="1F497D" w:themeColor="text2"/>
-              <w:sz w:val="72"/>
-              <w:szCs w:val="72"/>
-              <w:lang w:val="zh-CN"/>
-            </w:rPr>
-            <w:t>[</w:t>
-          </w:r>
-          <w:r>
-            <w:rPr>
-              <w:b/>
-              <w:bCs/>
-              <w:color w:val="1F497D" w:themeColor="text2"/>
-              <w:sz w:val="72"/>
-              <w:szCs w:val="72"/>
-              <w:lang w:val="zh-CN"/>
-            </w:rPr>
-            <w:t>键入文档标题</w:t>
-          </w:r>
-          <w:r>
-            <w:rPr>
-              <w:b/>
-              <w:bCs/>
-              <w:color w:val="1F497D" w:themeColor="text2"/>
-              <w:sz w:val="72"/>
-              <w:szCs w:val="72"/>
-              <w:lang w:val="zh-CN"/>
-            </w:rPr>
-            <w:t>]</w:t>
-          </w:r>
-        </w:p>
-      </w:docPartBody>
-    </w:docPart>
-    <w:docPart>
-      <w:docPartPr>
-        <w:name w:val="A84132C8368C47C383970681DB49F59E"/>
-        <w:category>
-          <w:name w:val="常规"/>
-          <w:gallery w:val="placeholder"/>
-        </w:category>
-        <w:types>
-          <w:type w:val="bbPlcHdr"/>
-        </w:types>
-        <w:behaviors>
-          <w:behavior w:val="content"/>
-        </w:behaviors>
-        <w:guid w:val="{273C2BB0-5EAB-4805-B48A-34D0A1F1A5A8}"/>
-      </w:docPartPr>
-      <w:docPartBody>
-        <w:p>
-          <w:pPr>
-            <w:pStyle w:val="A84132C8368C47C383970681DB49F59E"/>
-          </w:pPr>
-          <w:r>
-            <w:rPr>
-              <w:b/>
-              <w:bCs/>
-              <w:color w:val="4F81BD" w:themeColor="accent1"/>
-              <w:sz w:val="40"/>
-              <w:szCs w:val="40"/>
-              <w:lang w:val="zh-CN"/>
-            </w:rPr>
-            <w:t>[</w:t>
-          </w:r>
-          <w:r>
-            <w:rPr>
-              <w:b/>
-              <w:bCs/>
-              <w:color w:val="4F81BD" w:themeColor="accent1"/>
-              <w:sz w:val="40"/>
-              <w:szCs w:val="40"/>
-              <w:lang w:val="zh-CN"/>
-            </w:rPr>
-            <w:t>键入文档副标题</w:t>
-          </w:r>
-          <w:r>
-            <w:rPr>
-              <w:b/>
-              <w:bCs/>
-              <w:color w:val="4F81BD" w:themeColor="accent1"/>
-              <w:sz w:val="40"/>
-              <w:szCs w:val="40"/>
-              <w:lang w:val="zh-CN"/>
-            </w:rPr>
-            <w:t>]</w:t>
-          </w:r>
-        </w:p>
-      </w:docPartBody>
-    </w:docPart>
-    <w:docPart>
-      <w:docPartPr>
-        <w:name w:val="DA317CFCB2DE4BB7A78CEAFB490EEC14"/>
-        <w:category>
-          <w:name w:val="常规"/>
-          <w:gallery w:val="placeholder"/>
-        </w:category>
-        <w:types>
-          <w:type w:val="bbPlcHdr"/>
-        </w:types>
-        <w:behaviors>
-          <w:behavior w:val="content"/>
-        </w:behaviors>
-        <w:guid w:val="{3E86C1A6-9F29-4F97-8742-05CD56D9DB21}"/>
-      </w:docPartPr>
-      <w:docPartBody>
-        <w:p>
-          <w:pPr>
-            <w:pStyle w:val="DA317CFCB2DE4BB7A78CEAFB490EEC14"/>
-          </w:pPr>
-          <w:r>
-            <w:rPr>
-              <w:b/>
-              <w:bCs/>
-              <w:color w:val="808080" w:themeColor="text1" w:themeTint="7F"/>
-              <w:sz w:val="32"/>
-              <w:szCs w:val="32"/>
-              <w:lang w:val="zh-CN"/>
-            </w:rPr>
-            <w:t>[</w:t>
-          </w:r>
-          <w:r>
-            <w:rPr>
-              <w:b/>
-              <w:bCs/>
-              <w:color w:val="808080" w:themeColor="text1" w:themeTint="7F"/>
-              <w:sz w:val="32"/>
-              <w:szCs w:val="32"/>
-              <w:lang w:val="zh-CN"/>
-            </w:rPr>
-            <w:t>键入作者姓名</w:t>
           </w:r>
           <w:r>
             <w:rPr>
@@ -1639,8 +2165,11 @@
   </w:compat>
   <w:rsids>
     <w:rsidRoot w:val="00383370"/>
+    <w:rsid w:val="00305164"/>
     <w:rsid w:val="00383370"/>
+    <w:rsid w:val="009F7681"/>
     <w:rsid w:val="00A9138C"/>
+    <w:rsid w:val="00C10583"/>
     <w:rsid w:val="00D302ED"/>
   </w:rsids>
   <m:mathPr>
@@ -2252,10 +2781,22 @@
 </CoverPageProperties>
 </file>
 
+<file path=customXml/item2.xml><?xml version="1.0" encoding="utf-8"?>
+<b:Sources xmlns:b="http://schemas.openxmlformats.org/officeDocument/2006/bibliography" xmlns="http://schemas.openxmlformats.org/officeDocument/2006/bibliography" SelectedStyle="\APA.XSL" StyleName="APA"/>
+</file>
+
 <file path=customXml/itemProps1.xml><?xml version="1.0" encoding="utf-8"?>
 <ds:datastoreItem xmlns:ds="http://schemas.openxmlformats.org/officeDocument/2006/customXml" ds:itemID="{55AF091B-3C7A-41E3-B477-F2FDAA23CFDA}">
   <ds:schemaRefs>
     <ds:schemaRef ds:uri="http://schemas.microsoft.com/office/2006/coverPageProps"/>
   </ds:schemaRefs>
 </ds:datastoreItem>
+</file>
+
+<file path=customXml/itemProps2.xml><?xml version="1.0" encoding="utf-8"?>
+<ds:datastoreItem xmlns:ds="http://schemas.openxmlformats.org/officeDocument/2006/customXml" ds:itemID="{BC56AA52-6184-46AB-BBA8-7DAE5E2FD63A}">
+  <ds:schemaRefs>
+    <ds:schemaRef ds:uri="http://schemas.openxmlformats.org/officeDocument/2006/bibliography"/>
+  </ds:schemaRefs>
+</ds:datastoreItem>
 </file>
</xml_diff>